<commit_message>
Added information on system generation and races.
</commit_message>
<xml_diff>
--- a/Design Document.docx
+++ b/Design Document.docx
@@ -70,7 +70,9 @@
       </w:r>
       <w:r>
         <w:tab/>
-        <w:t>00.1</w:t>
+      </w:r>
+      <w:r>
+        <w:t>1.0.0</w:t>
       </w:r>
     </w:p>
     <w:p>
@@ -2225,7 +2227,25 @@
         <w:rPr>
           <w:b/>
         </w:rPr>
-        <w:t xml:space="preserve">00.1 </w:t>
+        <w:t>1.</w:t>
+      </w:r>
+      <w:r>
+        <w:rPr>
+          <w:b/>
+        </w:rPr>
+        <w:t>0.</w:t>
+      </w:r>
+      <w:r>
+        <w:rPr>
+          <w:b/>
+        </w:rPr>
+        <w:t>0</w:t>
+      </w:r>
+      <w:r>
+        <w:rPr>
+          <w:b/>
+        </w:rPr>
+        <w:t xml:space="preserve"> </w:t>
       </w:r>
       <w:r>
         <w:t xml:space="preserve">– </w:t>
@@ -2346,8 +2366,13 @@
         <w:t xml:space="preserve">Genre(s): </w:t>
       </w:r>
       <w:r>
-        <w:t>MMORPG, block-building</w:t>
-      </w:r>
+        <w:t xml:space="preserve">MMORPG, </w:t>
+      </w:r>
+      <w:proofErr w:type="spellStart"/>
+      <w:r>
+        <w:t>voxel</w:t>
+      </w:r>
+      <w:proofErr w:type="spellEnd"/>
     </w:p>
     <w:p>
       <w:pPr>
@@ -2915,27 +2940,418 @@
         <w:jc w:val="left"/>
       </w:pPr>
       <w:r>
-        <w:t>The galaxy and all planets will utilize Procedural Generation.</w:t>
+        <w:t>The galaxy and all planets wil</w:t>
+      </w:r>
+      <w:r>
+        <w:t>l utilize Procedural Generation, a process of using consistently applied seeds and algorithms to generate, and later reconstruct, structures and features.</w:t>
       </w:r>
     </w:p>
     <w:p>
       <w:pPr>
         <w:pStyle w:val="Heading3"/>
       </w:pPr>
-      <w:bookmarkStart w:id="11" w:name="_Toc400824412"/>
-      <w:r>
-        <w:t>The Galaxy</w:t>
+      <w:proofErr w:type="spellStart"/>
+      <w:r>
+        <w:t>Galactus</w:t>
+      </w:r>
+      <w:proofErr w:type="spellEnd"/>
+      <w:r>
+        <w:t xml:space="preserve"> Prime</w:t>
+      </w:r>
+    </w:p>
+    <w:p>
+      <w:pPr>
+        <w:rPr>
+          <w:rStyle w:val="Strong"/>
+          <w:b w:val="0"/>
+        </w:rPr>
+      </w:pPr>
+      <w:proofErr w:type="spellStart"/>
+      <w:r>
+        <w:rPr>
+          <w:rStyle w:val="Strong"/>
+        </w:rPr>
+        <w:t>Galactus</w:t>
+      </w:r>
+      <w:proofErr w:type="spellEnd"/>
+      <w:r>
+        <w:rPr>
+          <w:rStyle w:val="Strong"/>
+        </w:rPr>
+        <w:t xml:space="preserve"> Prime </w:t>
+      </w:r>
+      <w:r>
+        <w:rPr>
+          <w:rStyle w:val="Strong"/>
+          <w:b w:val="0"/>
+        </w:rPr>
+        <w:t xml:space="preserve">will be the test-bed galaxy for all testing of procedural generation. Eventually, multiple galaxies may exist across one or more servers, each representing a shard on which players can play </w:t>
+      </w:r>
+      <w:r>
+        <w:rPr>
+          <w:rStyle w:val="Strong"/>
+          <w:b w:val="0"/>
+          <w:i/>
+        </w:rPr>
+        <w:t>Brave New Galaxy</w:t>
+      </w:r>
+      <w:r>
+        <w:rPr>
+          <w:rStyle w:val="Strong"/>
+          <w:b w:val="0"/>
+        </w:rPr>
+        <w:t xml:space="preserve">. </w:t>
+      </w:r>
+    </w:p>
+    <w:p>
+      <w:pPr>
+        <w:rPr>
+          <w:rStyle w:val="Strong"/>
+          <w:b w:val="0"/>
+        </w:rPr>
+      </w:pPr>
+      <w:r>
+        <w:rPr>
+          <w:rStyle w:val="Strong"/>
+          <w:b w:val="0"/>
+        </w:rPr>
+        <w:t xml:space="preserve">Each galaxy will have its own Primary Key, serving as its unique identifier. In addition, it will also have its own Seed, allowing it to be procedurally generated every time the generation algorithms are run. </w:t>
+      </w:r>
+      <w:proofErr w:type="spellStart"/>
+      <w:r>
+        <w:rPr>
+          <w:rStyle w:val="Strong"/>
+          <w:b w:val="0"/>
+        </w:rPr>
+        <w:t>Galactus</w:t>
+      </w:r>
+      <w:proofErr w:type="spellEnd"/>
+      <w:r>
+        <w:rPr>
+          <w:rStyle w:val="Strong"/>
+          <w:b w:val="0"/>
+        </w:rPr>
+        <w:t xml:space="preserve"> Prime will have the following properties:</w:t>
+      </w:r>
+    </w:p>
+    <w:p>
+      <w:pPr>
+        <w:pStyle w:val="ListParagraph"/>
+        <w:numPr>
+          <w:ilvl w:val="0"/>
+          <w:numId w:val="6"/>
+        </w:numPr>
+        <w:rPr>
+          <w:rStyle w:val="Strong"/>
+          <w:b w:val="0"/>
+        </w:rPr>
+      </w:pPr>
+      <w:r>
+        <w:rPr>
+          <w:rStyle w:val="Strong"/>
+          <w:b w:val="0"/>
+        </w:rPr>
+        <w:t>Primary Key: 0</w:t>
+      </w:r>
+    </w:p>
+    <w:p>
+      <w:pPr>
+        <w:pStyle w:val="ListParagraph"/>
+        <w:numPr>
+          <w:ilvl w:val="0"/>
+          <w:numId w:val="6"/>
+        </w:numPr>
+        <w:rPr>
+          <w:rStyle w:val="Strong"/>
+          <w:b w:val="0"/>
+        </w:rPr>
+      </w:pPr>
+      <w:r>
+        <w:rPr>
+          <w:rStyle w:val="Strong"/>
+          <w:b w:val="0"/>
+        </w:rPr>
+        <w:t xml:space="preserve">Name: </w:t>
+      </w:r>
+      <w:proofErr w:type="spellStart"/>
+      <w:r>
+        <w:rPr>
+          <w:rStyle w:val="Strong"/>
+          <w:b w:val="0"/>
+        </w:rPr>
+        <w:t>Galactus</w:t>
+      </w:r>
+      <w:proofErr w:type="spellEnd"/>
+      <w:r>
+        <w:rPr>
+          <w:rStyle w:val="Strong"/>
+          <w:b w:val="0"/>
+        </w:rPr>
+        <w:t xml:space="preserve"> Prime</w:t>
+      </w:r>
+    </w:p>
+    <w:p>
+      <w:pPr>
+        <w:pStyle w:val="ListParagraph"/>
+        <w:numPr>
+          <w:ilvl w:val="0"/>
+          <w:numId w:val="6"/>
+        </w:numPr>
+        <w:rPr>
+          <w:rStyle w:val="Strong"/>
+          <w:b w:val="0"/>
+        </w:rPr>
+      </w:pPr>
+      <w:r>
+        <w:rPr>
+          <w:rStyle w:val="Strong"/>
+          <w:b w:val="0"/>
+        </w:rPr>
+        <w:t>Seed: 20151963</w:t>
+      </w:r>
+    </w:p>
+    <w:p>
+      <w:pPr>
+        <w:pStyle w:val="ListParagraph"/>
+        <w:numPr>
+          <w:ilvl w:val="0"/>
+          <w:numId w:val="6"/>
+        </w:numPr>
+        <w:rPr>
+          <w:rStyle w:val="Strong"/>
+          <w:b w:val="0"/>
+        </w:rPr>
+      </w:pPr>
+      <w:r>
+        <w:rPr>
+          <w:rStyle w:val="Strong"/>
+          <w:b w:val="0"/>
+        </w:rPr>
+        <w:t>Size: 1024</w:t>
+      </w:r>
+    </w:p>
+    <w:p>
+      <w:pPr>
+        <w:pStyle w:val="ListParagraph"/>
+        <w:numPr>
+          <w:ilvl w:val="0"/>
+          <w:numId w:val="6"/>
+        </w:numPr>
+        <w:rPr>
+          <w:rStyle w:val="Strong"/>
+          <w:b w:val="0"/>
+        </w:rPr>
+      </w:pPr>
+      <w:r>
+        <w:rPr>
+          <w:rStyle w:val="Strong"/>
+          <w:b w:val="0"/>
+        </w:rPr>
+        <w:t>Type: Elliptical</w:t>
+      </w:r>
+    </w:p>
+    <w:p>
+      <w:r>
+        <w:t xml:space="preserve">When first constructed, the galactic generation algorithm will be used to create a finite number of System Level objects, which are the primary components of the galaxy. Each system will be recorded and maintained in a database table representing the galaxy – this is the only part of the game which will not be dynamically generated at run-time. Each System Level object will have the following properties assigned to it: Primary Key, </w:t>
+      </w:r>
+      <w:r>
+        <w:t xml:space="preserve">Seed, </w:t>
+      </w:r>
+      <w:r>
+        <w:t>System Type, X-</w:t>
+      </w:r>
+      <w:proofErr w:type="spellStart"/>
+      <w:r>
+        <w:t>Coord</w:t>
+      </w:r>
+      <w:proofErr w:type="spellEnd"/>
+      <w:r>
+        <w:t>., Y-</w:t>
+      </w:r>
+      <w:proofErr w:type="spellStart"/>
+      <w:r>
+        <w:t>Coord</w:t>
+      </w:r>
+      <w:proofErr w:type="spellEnd"/>
+      <w:r>
+        <w:t>.</w:t>
+      </w:r>
+      <w:r>
+        <w:t xml:space="preserve"> The procedure for generating these objects, and the participants, will be as follows:</w:t>
+      </w:r>
+    </w:p>
+    <w:p>
+      <w:pPr>
+        <w:pStyle w:val="ListParagraph"/>
+        <w:numPr>
+          <w:ilvl w:val="0"/>
+          <w:numId w:val="7"/>
+        </w:numPr>
+      </w:pPr>
+      <w:r>
+        <w:lastRenderedPageBreak/>
+        <w:t xml:space="preserve">Within the 'WORLD_GENERATION' game state, initialize the </w:t>
+      </w:r>
+      <w:proofErr w:type="spellStart"/>
+      <w:r>
+        <w:t>GalaxyGenerator</w:t>
+      </w:r>
+      <w:proofErr w:type="spellEnd"/>
+      <w:r>
+        <w:t xml:space="preserve"> director object with an </w:t>
+      </w:r>
+      <w:proofErr w:type="spellStart"/>
+      <w:r>
+        <w:t>EllipticalGalaxyBuilder</w:t>
+      </w:r>
+      <w:proofErr w:type="spellEnd"/>
+      <w:r>
+        <w:t xml:space="preserve"> builder object assigned to it. The </w:t>
+      </w:r>
+      <w:proofErr w:type="spellStart"/>
+      <w:r>
+        <w:t>GalaxyGenerator</w:t>
+      </w:r>
+      <w:proofErr w:type="spellEnd"/>
+      <w:r>
+        <w:t xml:space="preserve"> will request the </w:t>
+      </w:r>
+      <w:proofErr w:type="spellStart"/>
+      <w:r>
+        <w:t>EllipticalGalaxyBuilder</w:t>
+      </w:r>
+      <w:proofErr w:type="spellEnd"/>
+      <w:r>
+        <w:t xml:space="preserve"> to accomplish the following steps:</w:t>
+      </w:r>
+    </w:p>
+    <w:p>
+      <w:pPr>
+        <w:pStyle w:val="ListParagraph"/>
+        <w:numPr>
+          <w:ilvl w:val="1"/>
+          <w:numId w:val="7"/>
+        </w:numPr>
+      </w:pPr>
+      <w:r>
+        <w:t xml:space="preserve">Initialize </w:t>
+      </w:r>
+      <w:proofErr w:type="spellStart"/>
+      <w:r>
+        <w:t>GalaxyRoot</w:t>
+      </w:r>
+      <w:proofErr w:type="spellEnd"/>
+      <w:r>
+        <w:t xml:space="preserve"> as the root object for the galactic structure. This object is a composite, as are its children, and will be returned to the game by the </w:t>
+      </w:r>
+      <w:proofErr w:type="spellStart"/>
+      <w:r>
+        <w:t>GalaxyGenerator</w:t>
+      </w:r>
+      <w:proofErr w:type="spellEnd"/>
+      <w:r>
+        <w:t xml:space="preserve"> once generation is complete.</w:t>
+      </w:r>
+    </w:p>
+    <w:p>
+      <w:pPr>
+        <w:pStyle w:val="ListParagraph"/>
+        <w:numPr>
+          <w:ilvl w:val="1"/>
+          <w:numId w:val="7"/>
+        </w:numPr>
+      </w:pPr>
+      <w:r>
+        <w:t>Set the number of arms</w:t>
+      </w:r>
+      <w:r>
+        <w:t xml:space="preserve">, by using a noise function with the galaxy's seed fed into it. The number should be between 1 and 7 inclusive, and should gravitate toward numbers closer to 4. The field </w:t>
+      </w:r>
+      <w:proofErr w:type="spellStart"/>
+      <w:r>
+        <w:t>armCount</w:t>
+      </w:r>
+      <w:proofErr w:type="spellEnd"/>
+      <w:r>
+        <w:t xml:space="preserve"> will be set with this number.</w:t>
+      </w:r>
+      <w:r>
+        <w:t xml:space="preserve"> Even though the arms are not necessary for some galaxy types (Elliptical, for instance, or irregular), this value will still be preserved – however, it may be ignored if necessary.</w:t>
+      </w:r>
+    </w:p>
+    <w:p>
+      <w:pPr>
+        <w:pStyle w:val="ListParagraph"/>
+        <w:numPr>
+          <w:ilvl w:val="1"/>
+          <w:numId w:val="7"/>
+        </w:numPr>
+      </w:pPr>
+      <w:r>
+        <w:t>The system's seed and the galaxy's seed will then be used to determine the system's type (Star System, Nebula, Dust Cloud, Black Hole, etc.).</w:t>
+      </w:r>
+    </w:p>
+    <w:p>
+      <w:pPr>
+        <w:pStyle w:val="ListParagraph"/>
+        <w:numPr>
+          <w:ilvl w:val="1"/>
+          <w:numId w:val="7"/>
+        </w:numPr>
+      </w:pPr>
+      <w:r>
+        <w:t xml:space="preserve">Starting at 0, use another noise function to initialize the characteristics of each system. The noise function should initially be fed the galaxy's seed and the system's primary key to find the system's seed, then the system's seed and an incrementing counter should be used in a noise function to generate random X and Y coordinates, as well as a </w:t>
+      </w:r>
+      <w:r>
+        <w:t>dice with 100 sides</w:t>
+      </w:r>
+      <w:r>
+        <w:t xml:space="preserve">. Each set of coordinates will be compared to the nearest arm to determine the probability of it existing there – if the probability is lower than the </w:t>
+      </w:r>
+      <w:r>
+        <w:t>dice roll</w:t>
+      </w:r>
+      <w:r>
+        <w:t xml:space="preserve">, those coordinates become that system's location; otherwise, the counter is incremented and the next set of coordinates and </w:t>
+      </w:r>
+      <w:r>
+        <w:t>dice roll</w:t>
+      </w:r>
+      <w:r>
+        <w:t xml:space="preserve"> are generated.</w:t>
+      </w:r>
+    </w:p>
+    <w:p>
+      <w:pPr>
+        <w:pStyle w:val="ListParagraph"/>
+        <w:numPr>
+          <w:ilvl w:val="1"/>
+          <w:numId w:val="7"/>
+        </w:numPr>
+      </w:pPr>
+    </w:p>
+    <w:p>
+      <w:pPr>
+        <w:pStyle w:val="Heading3"/>
+      </w:pPr>
+      <w:bookmarkStart w:id="11" w:name="_Toc400824413"/>
+      <w:r>
+        <w:t>Planets</w:t>
       </w:r>
       <w:bookmarkEnd w:id="11"/>
     </w:p>
-    <w:p/>
-    <w:p>
-      <w:pPr>
-        <w:pStyle w:val="Heading3"/>
-      </w:pPr>
-      <w:bookmarkStart w:id="12" w:name="_Toc400824413"/>
-      <w:r>
-        <w:t>Planets</w:t>
+    <w:p>
+      <w:pPr>
+        <w:pStyle w:val="Heading2"/>
+      </w:pPr>
+      <w:bookmarkStart w:id="12" w:name="_Toc400824414"/>
+      <w:proofErr w:type="spellStart"/>
+      <w:r>
+        <w:t>Voxel</w:t>
+      </w:r>
+      <w:proofErr w:type="spellEnd"/>
+      <w:r>
+        <w:t>-Based Terrain</w:t>
       </w:r>
       <w:bookmarkEnd w:id="12"/>
     </w:p>
@@ -2943,22 +3359,7 @@
       <w:pPr>
         <w:pStyle w:val="Heading2"/>
       </w:pPr>
-      <w:bookmarkStart w:id="13" w:name="_Toc400824414"/>
-      <w:proofErr w:type="spellStart"/>
-      <w:r>
-        <w:t>Voxel</w:t>
-      </w:r>
-      <w:proofErr w:type="spellEnd"/>
-      <w:r>
-        <w:t>-Based Terrain</w:t>
-      </w:r>
-      <w:bookmarkEnd w:id="13"/>
-    </w:p>
-    <w:p>
-      <w:pPr>
-        <w:pStyle w:val="Heading2"/>
-      </w:pPr>
-      <w:bookmarkStart w:id="14" w:name="_Toc400824415"/>
+      <w:bookmarkStart w:id="13" w:name="_Toc400824415"/>
       <w:r>
         <w:t>1</w:t>
       </w:r>
@@ -2980,18 +3381,28 @@
       <w:r>
         <w:t xml:space="preserve"> Person Control</w:t>
       </w:r>
+      <w:bookmarkEnd w:id="13"/>
+    </w:p>
+    <w:p>
+      <w:pPr>
+        <w:pStyle w:val="Heading2"/>
+      </w:pPr>
+      <w:bookmarkStart w:id="14" w:name="_Toc400824416"/>
+      <w:r>
+        <w:t>Interplanetary and Interstellar</w:t>
+      </w:r>
+      <w:r>
+        <w:t xml:space="preserve"> Travel</w:t>
+      </w:r>
       <w:bookmarkEnd w:id="14"/>
     </w:p>
     <w:p>
       <w:pPr>
         <w:pStyle w:val="Heading2"/>
       </w:pPr>
-      <w:bookmarkStart w:id="15" w:name="_Toc400824416"/>
-      <w:r>
-        <w:t>Interplanetary and Interstellar</w:t>
-      </w:r>
-      <w:r>
-        <w:t xml:space="preserve"> Travel</w:t>
+      <w:bookmarkStart w:id="15" w:name="_Toc400824417"/>
+      <w:r>
+        <w:t>Resource Collection and Crafting</w:t>
       </w:r>
       <w:bookmarkEnd w:id="15"/>
     </w:p>
@@ -2999,9 +3410,9 @@
       <w:pPr>
         <w:pStyle w:val="Heading2"/>
       </w:pPr>
-      <w:bookmarkStart w:id="16" w:name="_Toc400824417"/>
-      <w:r>
-        <w:t>Resource Collection and Crafting</w:t>
+      <w:bookmarkStart w:id="16" w:name="_Toc400824418"/>
+      <w:r>
+        <w:t>Real-Time, Server-Based World Persistence</w:t>
       </w:r>
       <w:bookmarkEnd w:id="16"/>
     </w:p>
@@ -3009,51 +3420,41 @@
       <w:pPr>
         <w:pStyle w:val="Heading2"/>
       </w:pPr>
-      <w:bookmarkStart w:id="17" w:name="_Toc400824418"/>
-      <w:r>
-        <w:t>Real-Time, Server-Based World Persistence</w:t>
+      <w:bookmarkStart w:id="17" w:name="_Toc400824419"/>
+      <w:proofErr w:type="spellStart"/>
+      <w:r>
+        <w:t>PvE</w:t>
+      </w:r>
+      <w:proofErr w:type="spellEnd"/>
+      <w:r>
+        <w:t xml:space="preserve"> and </w:t>
+      </w:r>
+      <w:proofErr w:type="spellStart"/>
+      <w:r>
+        <w:t>PvP</w:t>
       </w:r>
       <w:bookmarkEnd w:id="17"/>
+      <w:proofErr w:type="spellEnd"/>
     </w:p>
     <w:p>
       <w:pPr>
         <w:pStyle w:val="Heading2"/>
       </w:pPr>
-      <w:bookmarkStart w:id="18" w:name="_Toc400824419"/>
-      <w:proofErr w:type="spellStart"/>
-      <w:r>
-        <w:t>PvE</w:t>
-      </w:r>
-      <w:proofErr w:type="spellEnd"/>
-      <w:r>
-        <w:t xml:space="preserve"> and </w:t>
-      </w:r>
-      <w:proofErr w:type="spellStart"/>
-      <w:r>
-        <w:t>PvP</w:t>
+      <w:bookmarkStart w:id="18" w:name="_Toc400824420"/>
+      <w:r>
+        <w:t>Community Controlled Social Systems and Economy</w:t>
       </w:r>
       <w:bookmarkEnd w:id="18"/>
-      <w:proofErr w:type="spellEnd"/>
     </w:p>
     <w:p>
       <w:pPr>
         <w:pStyle w:val="Heading2"/>
       </w:pPr>
-      <w:bookmarkStart w:id="19" w:name="_Toc400824420"/>
-      <w:r>
-        <w:t>Community Controlled Social Systems and Economy</w:t>
+      <w:bookmarkStart w:id="19" w:name="_Toc400824421"/>
+      <w:r>
+        <w:t>RPG Plotlines and Quests</w:t>
       </w:r>
       <w:bookmarkEnd w:id="19"/>
-    </w:p>
-    <w:p>
-      <w:pPr>
-        <w:pStyle w:val="Heading2"/>
-      </w:pPr>
-      <w:bookmarkStart w:id="20" w:name="_Toc400824421"/>
-      <w:r>
-        <w:t>RPG Plotlines and Quests</w:t>
-      </w:r>
-      <w:bookmarkEnd w:id="20"/>
     </w:p>
     <w:p>
       <w:pPr>
@@ -3075,41 +3476,41 @@
       <w:pPr>
         <w:pStyle w:val="Heading1"/>
       </w:pPr>
-      <w:bookmarkStart w:id="21" w:name="_Toc333675084"/>
-      <w:bookmarkStart w:id="22" w:name="_Toc400824422"/>
+      <w:bookmarkStart w:id="20" w:name="_Toc333675084"/>
+      <w:bookmarkStart w:id="21" w:name="_Toc400824422"/>
       <w:r>
         <w:lastRenderedPageBreak/>
         <w:t>Game World</w:t>
       </w:r>
+      <w:bookmarkEnd w:id="20"/>
       <w:bookmarkEnd w:id="21"/>
+    </w:p>
+    <w:p>
+      <w:pPr>
+        <w:pStyle w:val="Heading2"/>
+      </w:pPr>
+      <w:bookmarkStart w:id="22" w:name="_Toc400824423"/>
+      <w:bookmarkStart w:id="23" w:name="_Toc333675085"/>
+      <w:r>
+        <w:t>The Galaxy</w:t>
+      </w:r>
       <w:bookmarkEnd w:id="22"/>
     </w:p>
     <w:p>
+      <w:r>
+        <w:t>A procedurally generated galaxy akin to our own Milky Way Galaxy.</w:t>
+      </w:r>
+    </w:p>
+    <w:p>
       <w:pPr>
         <w:pStyle w:val="Heading2"/>
       </w:pPr>
-      <w:bookmarkStart w:id="23" w:name="_Toc333675085"/>
-      <w:bookmarkStart w:id="24" w:name="_Toc400824423"/>
-      <w:r>
-        <w:t>The Galaxy</w:t>
+      <w:bookmarkStart w:id="24" w:name="_Toc400824424"/>
+      <w:bookmarkEnd w:id="23"/>
+      <w:r>
+        <w:t>Star Systems</w:t>
       </w:r>
       <w:bookmarkEnd w:id="24"/>
-    </w:p>
-    <w:p>
-      <w:r>
-        <w:t>A procedurally generated galaxy akin to our own Milky Way Galaxy.</w:t>
-      </w:r>
-    </w:p>
-    <w:p>
-      <w:pPr>
-        <w:pStyle w:val="Heading2"/>
-      </w:pPr>
-      <w:bookmarkStart w:id="25" w:name="_Toc400824424"/>
-      <w:bookmarkEnd w:id="23"/>
-      <w:r>
-        <w:t>Star Systems</w:t>
-      </w:r>
-      <w:bookmarkEnd w:id="25"/>
     </w:p>
     <w:p>
       <w:r>
@@ -3214,11 +3615,11 @@
       <w:pPr>
         <w:pStyle w:val="Heading2"/>
       </w:pPr>
-      <w:bookmarkStart w:id="26" w:name="_Toc400824425"/>
+      <w:bookmarkStart w:id="25" w:name="_Toc400824425"/>
       <w:r>
         <w:t>Planets</w:t>
       </w:r>
-      <w:bookmarkEnd w:id="26"/>
+      <w:bookmarkEnd w:id="25"/>
     </w:p>
     <w:p>
       <w:r>
@@ -3306,40 +3707,80 @@
       <w:pPr>
         <w:pStyle w:val="Heading2"/>
       </w:pPr>
-      <w:bookmarkStart w:id="27" w:name="_Toc400824426"/>
+      <w:bookmarkStart w:id="26" w:name="_Toc400824426"/>
       <w:r>
         <w:t>Ecosystems</w:t>
       </w:r>
+      <w:bookmarkEnd w:id="26"/>
+    </w:p>
+    <w:p>
+      <w:r>
+        <w:t>Bears</w:t>
+      </w:r>
+    </w:p>
+    <w:p>
+      <w:pPr>
+        <w:pStyle w:val="Heading2"/>
+      </w:pPr>
+      <w:bookmarkStart w:id="27" w:name="_Toc400824427"/>
+      <w:r>
+        <w:t>Races</w:t>
+      </w:r>
       <w:bookmarkEnd w:id="27"/>
     </w:p>
     <w:p>
       <w:r>
-        <w:t>Bears</w:t>
+        <w:t>Humans</w:t>
+      </w:r>
+    </w:p>
+    <w:p>
+      <w:r>
+        <w:t>Androids</w:t>
+      </w:r>
+    </w:p>
+    <w:p>
+      <w:r>
+        <w:t>Plants, Gaia</w:t>
+      </w:r>
+    </w:p>
+    <w:p>
+      <w:r>
+        <w:t>Rock-Based (Basalt?)</w:t>
+      </w:r>
+    </w:p>
+    <w:p>
+      <w:r>
+        <w:lastRenderedPageBreak/>
+        <w:t>Jellyfish</w:t>
+      </w:r>
+    </w:p>
+    <w:p>
+      <w:r>
+        <w:t>Crustacean-like, Methane breathers</w:t>
+      </w:r>
+    </w:p>
+    <w:p>
+      <w:r>
+        <w:t>Cuttlefish? (Not playable)</w:t>
       </w:r>
     </w:p>
     <w:p>
       <w:pPr>
         <w:pStyle w:val="Heading2"/>
       </w:pPr>
-      <w:bookmarkStart w:id="28" w:name="_Toc400824427"/>
-      <w:r>
-        <w:t>Races</w:t>
+      <w:bookmarkStart w:id="28" w:name="_Toc400824428"/>
+      <w:r>
+        <w:t>History</w:t>
       </w:r>
       <w:bookmarkEnd w:id="28"/>
     </w:p>
     <w:p>
-      <w:r>
-        <w:t>Humans</w:t>
-      </w:r>
-    </w:p>
-    <w:p>
       <w:pPr>
         <w:pStyle w:val="Heading2"/>
       </w:pPr>
-      <w:bookmarkStart w:id="29" w:name="_Toc400824428"/>
-      <w:r>
-        <w:lastRenderedPageBreak/>
-        <w:t>History</w:t>
+      <w:bookmarkStart w:id="29" w:name="_Toc400824429"/>
+      <w:r>
+        <w:t>Technology</w:t>
       </w:r>
       <w:bookmarkEnd w:id="29"/>
     </w:p>
@@ -3347,21 +3788,11 @@
       <w:pPr>
         <w:pStyle w:val="Heading2"/>
       </w:pPr>
-      <w:bookmarkStart w:id="30" w:name="_Toc400824429"/>
-      <w:r>
-        <w:t>Technology</w:t>
+      <w:bookmarkStart w:id="30" w:name="_Toc400824430"/>
+      <w:r>
+        <w:t>Travel</w:t>
       </w:r>
       <w:bookmarkEnd w:id="30"/>
-    </w:p>
-    <w:p>
-      <w:pPr>
-        <w:pStyle w:val="Heading2"/>
-      </w:pPr>
-      <w:bookmarkStart w:id="31" w:name="_Toc400824430"/>
-      <w:r>
-        <w:t>Travel</w:t>
-      </w:r>
-      <w:bookmarkEnd w:id="31"/>
     </w:p>
     <w:p/>
     <w:p>
@@ -3389,14 +3820,14 @@
       <w:pPr>
         <w:pStyle w:val="Heading1"/>
       </w:pPr>
-      <w:bookmarkStart w:id="32" w:name="_Toc333675086"/>
-      <w:bookmarkStart w:id="33" w:name="_Toc400824431"/>
+      <w:bookmarkStart w:id="31" w:name="_Toc333675086"/>
+      <w:bookmarkStart w:id="32" w:name="_Toc400824431"/>
       <w:r>
         <w:lastRenderedPageBreak/>
         <w:t>Extras</w:t>
       </w:r>
+      <w:bookmarkEnd w:id="31"/>
       <w:bookmarkEnd w:id="32"/>
-      <w:bookmarkEnd w:id="33"/>
     </w:p>
     <w:p>
       <w:pPr>
@@ -3413,14 +3844,14 @@
       <w:pPr>
         <w:pStyle w:val="Heading1"/>
       </w:pPr>
-      <w:bookmarkStart w:id="34" w:name="_Toc333675087"/>
-      <w:bookmarkStart w:id="35" w:name="_Toc400824432"/>
+      <w:bookmarkStart w:id="33" w:name="_Toc333675087"/>
+      <w:bookmarkStart w:id="34" w:name="_Toc400824432"/>
       <w:r>
         <w:lastRenderedPageBreak/>
         <w:t>Resources</w:t>
       </w:r>
+      <w:bookmarkEnd w:id="33"/>
       <w:bookmarkEnd w:id="34"/>
-      <w:bookmarkEnd w:id="35"/>
     </w:p>
     <w:p/>
     <w:p>
@@ -3438,14 +3869,14 @@
       <w:pPr>
         <w:pStyle w:val="Heading1"/>
       </w:pPr>
-      <w:bookmarkStart w:id="36" w:name="_Toc333675088"/>
-      <w:bookmarkStart w:id="37" w:name="_Toc400824433"/>
+      <w:bookmarkStart w:id="35" w:name="_Toc333675088"/>
+      <w:bookmarkStart w:id="36" w:name="_Toc400824433"/>
       <w:r>
         <w:lastRenderedPageBreak/>
         <w:t>Future Features</w:t>
       </w:r>
+      <w:bookmarkEnd w:id="35"/>
       <w:bookmarkEnd w:id="36"/>
-      <w:bookmarkEnd w:id="37"/>
     </w:p>
     <w:sectPr>
       <w:pgSz w:w="12240" w:h="15840"/>
@@ -3546,6 +3977,205 @@
     </w:lvl>
   </w:abstractNum>
   <w:abstractNum w:abstractNumId="1">
+    <w:nsid w:val="276A45A7"/>
+    <w:multiLevelType w:val="hybridMultilevel"/>
+    <w:tmpl w:val="9BFC9652"/>
+    <w:lvl w:ilvl="0" w:tplc="04090001">
+      <w:start w:val="1"/>
+      <w:numFmt w:val="bullet"/>
+      <w:lvlText w:val=""/>
+      <w:lvlJc w:val="left"/>
+      <w:pPr>
+        <w:ind w:left="720" w:hanging="360"/>
+      </w:pPr>
+      <w:rPr>
+        <w:rFonts w:ascii="Symbol" w:hAnsi="Symbol" w:hint="default"/>
+      </w:rPr>
+    </w:lvl>
+    <w:lvl w:ilvl="1" w:tplc="04090003" w:tentative="1">
+      <w:start w:val="1"/>
+      <w:numFmt w:val="bullet"/>
+      <w:lvlText w:val="o"/>
+      <w:lvlJc w:val="left"/>
+      <w:pPr>
+        <w:ind w:left="1440" w:hanging="360"/>
+      </w:pPr>
+      <w:rPr>
+        <w:rFonts w:ascii="Courier New" w:hAnsi="Courier New" w:cs="Courier New" w:hint="default"/>
+      </w:rPr>
+    </w:lvl>
+    <w:lvl w:ilvl="2" w:tplc="04090005" w:tentative="1">
+      <w:start w:val="1"/>
+      <w:numFmt w:val="bullet"/>
+      <w:lvlText w:val=""/>
+      <w:lvlJc w:val="left"/>
+      <w:pPr>
+        <w:ind w:left="2160" w:hanging="360"/>
+      </w:pPr>
+      <w:rPr>
+        <w:rFonts w:ascii="Wingdings" w:hAnsi="Wingdings" w:hint="default"/>
+      </w:rPr>
+    </w:lvl>
+    <w:lvl w:ilvl="3" w:tplc="04090001" w:tentative="1">
+      <w:start w:val="1"/>
+      <w:numFmt w:val="bullet"/>
+      <w:lvlText w:val=""/>
+      <w:lvlJc w:val="left"/>
+      <w:pPr>
+        <w:ind w:left="2880" w:hanging="360"/>
+      </w:pPr>
+      <w:rPr>
+        <w:rFonts w:ascii="Symbol" w:hAnsi="Symbol" w:hint="default"/>
+      </w:rPr>
+    </w:lvl>
+    <w:lvl w:ilvl="4" w:tplc="04090003" w:tentative="1">
+      <w:start w:val="1"/>
+      <w:numFmt w:val="bullet"/>
+      <w:lvlText w:val="o"/>
+      <w:lvlJc w:val="left"/>
+      <w:pPr>
+        <w:ind w:left="3600" w:hanging="360"/>
+      </w:pPr>
+      <w:rPr>
+        <w:rFonts w:ascii="Courier New" w:hAnsi="Courier New" w:cs="Courier New" w:hint="default"/>
+      </w:rPr>
+    </w:lvl>
+    <w:lvl w:ilvl="5" w:tplc="04090005" w:tentative="1">
+      <w:start w:val="1"/>
+      <w:numFmt w:val="bullet"/>
+      <w:lvlText w:val=""/>
+      <w:lvlJc w:val="left"/>
+      <w:pPr>
+        <w:ind w:left="4320" w:hanging="360"/>
+      </w:pPr>
+      <w:rPr>
+        <w:rFonts w:ascii="Wingdings" w:hAnsi="Wingdings" w:hint="default"/>
+      </w:rPr>
+    </w:lvl>
+    <w:lvl w:ilvl="6" w:tplc="04090001" w:tentative="1">
+      <w:start w:val="1"/>
+      <w:numFmt w:val="bullet"/>
+      <w:lvlText w:val=""/>
+      <w:lvlJc w:val="left"/>
+      <w:pPr>
+        <w:ind w:left="5040" w:hanging="360"/>
+      </w:pPr>
+      <w:rPr>
+        <w:rFonts w:ascii="Symbol" w:hAnsi="Symbol" w:hint="default"/>
+      </w:rPr>
+    </w:lvl>
+    <w:lvl w:ilvl="7" w:tplc="04090003" w:tentative="1">
+      <w:start w:val="1"/>
+      <w:numFmt w:val="bullet"/>
+      <w:lvlText w:val="o"/>
+      <w:lvlJc w:val="left"/>
+      <w:pPr>
+        <w:ind w:left="5760" w:hanging="360"/>
+      </w:pPr>
+      <w:rPr>
+        <w:rFonts w:ascii="Courier New" w:hAnsi="Courier New" w:cs="Courier New" w:hint="default"/>
+      </w:rPr>
+    </w:lvl>
+    <w:lvl w:ilvl="8" w:tplc="04090005" w:tentative="1">
+      <w:start w:val="1"/>
+      <w:numFmt w:val="bullet"/>
+      <w:lvlText w:val=""/>
+      <w:lvlJc w:val="left"/>
+      <w:pPr>
+        <w:ind w:left="6480" w:hanging="360"/>
+      </w:pPr>
+      <w:rPr>
+        <w:rFonts w:ascii="Wingdings" w:hAnsi="Wingdings" w:hint="default"/>
+      </w:rPr>
+    </w:lvl>
+  </w:abstractNum>
+  <w:abstractNum w:abstractNumId="2">
+    <w:nsid w:val="2DA01D7A"/>
+    <w:multiLevelType w:val="hybridMultilevel"/>
+    <w:tmpl w:val="292274D2"/>
+    <w:lvl w:ilvl="0" w:tplc="0409000F">
+      <w:start w:val="1"/>
+      <w:numFmt w:val="decimal"/>
+      <w:lvlText w:val="%1."/>
+      <w:lvlJc w:val="left"/>
+      <w:pPr>
+        <w:ind w:left="720" w:hanging="360"/>
+      </w:pPr>
+    </w:lvl>
+    <w:lvl w:ilvl="1" w:tplc="04090019">
+      <w:start w:val="1"/>
+      <w:numFmt w:val="lowerLetter"/>
+      <w:lvlText w:val="%2."/>
+      <w:lvlJc w:val="left"/>
+      <w:pPr>
+        <w:ind w:left="1440" w:hanging="360"/>
+      </w:pPr>
+    </w:lvl>
+    <w:lvl w:ilvl="2" w:tplc="0409001B" w:tentative="1">
+      <w:start w:val="1"/>
+      <w:numFmt w:val="lowerRoman"/>
+      <w:lvlText w:val="%3."/>
+      <w:lvlJc w:val="right"/>
+      <w:pPr>
+        <w:ind w:left="2160" w:hanging="180"/>
+      </w:pPr>
+    </w:lvl>
+    <w:lvl w:ilvl="3" w:tplc="0409000F" w:tentative="1">
+      <w:start w:val="1"/>
+      <w:numFmt w:val="decimal"/>
+      <w:lvlText w:val="%4."/>
+      <w:lvlJc w:val="left"/>
+      <w:pPr>
+        <w:ind w:left="2880" w:hanging="360"/>
+      </w:pPr>
+    </w:lvl>
+    <w:lvl w:ilvl="4" w:tplc="04090019" w:tentative="1">
+      <w:start w:val="1"/>
+      <w:numFmt w:val="lowerLetter"/>
+      <w:lvlText w:val="%5."/>
+      <w:lvlJc w:val="left"/>
+      <w:pPr>
+        <w:ind w:left="3600" w:hanging="360"/>
+      </w:pPr>
+    </w:lvl>
+    <w:lvl w:ilvl="5" w:tplc="0409001B" w:tentative="1">
+      <w:start w:val="1"/>
+      <w:numFmt w:val="lowerRoman"/>
+      <w:lvlText w:val="%6."/>
+      <w:lvlJc w:val="right"/>
+      <w:pPr>
+        <w:ind w:left="4320" w:hanging="180"/>
+      </w:pPr>
+    </w:lvl>
+    <w:lvl w:ilvl="6" w:tplc="0409000F" w:tentative="1">
+      <w:start w:val="1"/>
+      <w:numFmt w:val="decimal"/>
+      <w:lvlText w:val="%7."/>
+      <w:lvlJc w:val="left"/>
+      <w:pPr>
+        <w:ind w:left="5040" w:hanging="360"/>
+      </w:pPr>
+    </w:lvl>
+    <w:lvl w:ilvl="7" w:tplc="04090019" w:tentative="1">
+      <w:start w:val="1"/>
+      <w:numFmt w:val="lowerLetter"/>
+      <w:lvlText w:val="%8."/>
+      <w:lvlJc w:val="left"/>
+      <w:pPr>
+        <w:ind w:left="5760" w:hanging="360"/>
+      </w:pPr>
+    </w:lvl>
+    <w:lvl w:ilvl="8" w:tplc="0409001B" w:tentative="1">
+      <w:start w:val="1"/>
+      <w:numFmt w:val="lowerRoman"/>
+      <w:lvlText w:val="%9."/>
+      <w:lvlJc w:val="right"/>
+      <w:pPr>
+        <w:ind w:left="6480" w:hanging="180"/>
+      </w:pPr>
+    </w:lvl>
+  </w:abstractNum>
+  <w:abstractNum w:abstractNumId="3">
     <w:nsid w:val="49F5010E"/>
     <w:multiLevelType w:val="hybridMultilevel"/>
     <w:tmpl w:val="4614F26E"/>
@@ -3631,7 +4261,7 @@
       </w:pPr>
     </w:lvl>
   </w:abstractNum>
-  <w:abstractNum w:abstractNumId="2">
+  <w:abstractNum w:abstractNumId="4">
     <w:nsid w:val="57F17C45"/>
     <w:multiLevelType w:val="hybridMultilevel"/>
     <w:tmpl w:val="5A109418"/>
@@ -3744,7 +4374,7 @@
       </w:rPr>
     </w:lvl>
   </w:abstractNum>
-  <w:abstractNum w:abstractNumId="3">
+  <w:abstractNum w:abstractNumId="5">
     <w:nsid w:val="5982165E"/>
     <w:multiLevelType w:val="hybridMultilevel"/>
     <w:tmpl w:val="B5C02B96"/>
@@ -3830,7 +4460,7 @@
       </w:pPr>
     </w:lvl>
   </w:abstractNum>
-  <w:abstractNum w:abstractNumId="4">
+  <w:abstractNum w:abstractNumId="6">
     <w:nsid w:val="5A0C4910"/>
     <w:multiLevelType w:val="hybridMultilevel"/>
     <w:tmpl w:val="70B08364"/>
@@ -3917,19 +4547,25 @@
     </w:lvl>
   </w:abstractNum>
   <w:num w:numId="1">
-    <w:abstractNumId w:val="2"/>
+    <w:abstractNumId w:val="4"/>
   </w:num>
   <w:num w:numId="2">
     <w:abstractNumId w:val="0"/>
   </w:num>
   <w:num w:numId="3">
+    <w:abstractNumId w:val="5"/>
+  </w:num>
+  <w:num w:numId="4">
+    <w:abstractNumId w:val="6"/>
+  </w:num>
+  <w:num w:numId="5">
     <w:abstractNumId w:val="3"/>
   </w:num>
-  <w:num w:numId="4">
-    <w:abstractNumId w:val="4"/>
+  <w:num w:numId="6">
+    <w:abstractNumId w:val="1"/>
   </w:num>
-  <w:num w:numId="5">
-    <w:abstractNumId w:val="1"/>
+  <w:num w:numId="7">
+    <w:abstractNumId w:val="2"/>
   </w:num>
 </w:numbering>
 </file>
@@ -4830,7 +5466,7 @@
 </file>
 
 <file path=customXml/itemProps1.xml><?xml version="1.0" encoding="utf-8"?>
-<ds:datastoreItem xmlns:ds="http://schemas.openxmlformats.org/officeDocument/2006/customXml" ds:itemID="{AD50AA99-9099-4B1C-8F2A-81351773C7B0}">
+<ds:datastoreItem xmlns:ds="http://schemas.openxmlformats.org/officeDocument/2006/customXml" ds:itemID="{2D568A8B-AF7C-4732-A113-A61D7E7298B6}">
   <ds:schemaRefs>
     <ds:schemaRef ds:uri="http://schemas.openxmlformats.org/officeDocument/2006/bibliography"/>
   </ds:schemaRefs>

</xml_diff>